<commit_message>
GPU Accelerated SQL queries with PostgreSQL & PG-Strom in OpenShift-3.10.docx
</commit_message>
<xml_diff>
--- a/已校对/GPU Accelerated SQL queries with PostgreSQL & PG-Strom in OpenShift-3.10.docx
+++ b/已校对/GPU Accelerated SQL queries with PostgreSQL & PG-Strom in OpenShift-3.10.docx
@@ -2,6 +2,18 @@
 <file path=word/document.xml><?xml version="1.0" encoding="utf-8"?>
 <w:document xmlns:wpc="http://schemas.microsoft.com/office/word/2010/wordprocessingCanvas" xmlns:cx="http://schemas.microsoft.com/office/drawing/2014/chartex" xmlns:cx1="http://schemas.microsoft.com/office/drawing/2015/9/8/chartex" xmlns:mc="http://schemas.openxmlformats.org/markup-compatibility/2006" xmlns:o="urn:schemas-microsoft-com:office:office" xmlns:r="http://schemas.openxmlformats.org/officeDocument/2006/relationships" xmlns:m="http://schemas.openxmlformats.org/officeDocument/2006/math" xmlns:v="urn:schemas-microsoft-com:vml" xmlns:wp14="http://schemas.microsoft.com/office/word/2010/wordprocessingDrawing" xmlns:wp="http://schemas.openxmlformats.org/drawingml/2006/wordprocessingDrawing" xmlns:w10="urn:schemas-microsoft-com:office:word" xmlns:w="http://schemas.openxmlformats.org/wordprocessingml/2006/main" xmlns:w14="http://schemas.microsoft.com/office/word/2010/wordml" xmlns:w15="http://schemas.microsoft.com/office/word/2012/wordml" xmlns:w16se="http://schemas.microsoft.com/office/word/2015/wordml/symex" xmlns:wpg="http://schemas.microsoft.com/office/word/2010/wordprocessingGroup" xmlns:wpi="http://schemas.microsoft.com/office/word/2010/wordprocessingInk" xmlns:wne="http://schemas.microsoft.com/office/word/2006/wordml" xmlns:wps="http://schemas.microsoft.com/office/word/2010/wordprocessingShape" mc:Ignorable="w14 w15 w16se wp14">
   <w:body>
+    <w:p>
+      <w:pPr>
+        <w:spacing w:line="360" w:lineRule="auto"/>
+        <w:rPr>
+          <w:rFonts w:ascii="Times New Roman" w:hAnsi="Times New Roman" w:cs="Times New Roman" w:hint="eastAsia"/>
+          <w:b/>
+          <w:color w:val="000000" w:themeColor="text1"/>
+          <w:sz w:val="30"/>
+          <w:szCs w:val="30"/>
+        </w:rPr>
+      </w:pPr>
+    </w:p>
     <w:p>
       <w:pPr>
         <w:spacing w:line="360" w:lineRule="auto"/>
@@ -22,7 +34,7 @@
           <w:sz w:val="30"/>
           <w:szCs w:val="30"/>
         </w:rPr>
-        <w:t>在</w:t>
+        <w:t>PG-Strom</w:t>
       </w:r>
       <w:r>
         <w:rPr>
@@ -32,7 +44,7 @@
           <w:sz w:val="30"/>
           <w:szCs w:val="30"/>
         </w:rPr>
-        <w:t>OpenShift-3.10</w:t>
+        <w:t>让</w:t>
       </w:r>
       <w:r>
         <w:rPr>
@@ -42,7 +54,7 @@
           <w:sz w:val="30"/>
           <w:szCs w:val="30"/>
         </w:rPr>
-        <w:t>中使用</w:t>
+        <w:t>PostgreSQL</w:t>
       </w:r>
       <w:r>
         <w:rPr>
@@ -52,8 +64,21 @@
           <w:sz w:val="30"/>
           <w:szCs w:val="30"/>
         </w:rPr>
-        <w:t>PostgreSQL</w:t>
-      </w:r>
+        <w:t>查询飞起来</w:t>
+      </w:r>
+    </w:p>
+    <w:p>
+      <w:pPr>
+        <w:spacing w:line="360" w:lineRule="auto"/>
+        <w:jc w:val="right"/>
+        <w:rPr>
+          <w:rFonts w:ascii="Times New Roman" w:hAnsi="Times New Roman" w:cs="Times New Roman"/>
+          <w:b/>
+          <w:color w:val="000000" w:themeColor="text1"/>
+          <w:sz w:val="30"/>
+          <w:szCs w:val="30"/>
+        </w:rPr>
+      </w:pPr>
       <w:r>
         <w:rPr>
           <w:rFonts w:ascii="Times New Roman" w:hAnsi="Times New Roman" w:cs="Times New Roman" w:hint="eastAsia"/>
@@ -62,7 +87,7 @@
           <w:sz w:val="30"/>
           <w:szCs w:val="30"/>
         </w:rPr>
-        <w:t>和</w:t>
+        <w:t>-----</w:t>
       </w:r>
       <w:r>
         <w:rPr>
@@ -72,7 +97,17 @@
           <w:sz w:val="30"/>
           <w:szCs w:val="30"/>
         </w:rPr>
-        <w:t>PG-Strom</w:t>
+        <w:t>基于</w:t>
+      </w:r>
+      <w:r>
+        <w:rPr>
+          <w:rFonts w:ascii="Times New Roman" w:hAnsi="Times New Roman" w:cs="Times New Roman"/>
+          <w:b/>
+          <w:color w:val="000000" w:themeColor="text1"/>
+          <w:sz w:val="30"/>
+          <w:szCs w:val="30"/>
+        </w:rPr>
+        <w:t>OpenShift-3.10</w:t>
       </w:r>
       <w:r>
         <w:rPr>
@@ -82,7 +117,7 @@
           <w:sz w:val="30"/>
           <w:szCs w:val="30"/>
         </w:rPr>
-        <w:t>实现</w:t>
+        <w:t>的</w:t>
       </w:r>
       <w:r>
         <w:rPr>
@@ -103,135 +138,6 @@
           <w:szCs w:val="30"/>
         </w:rPr>
         <w:t>加速</w:t>
-      </w:r>
-      <w:r>
-        <w:rPr>
-          <w:rFonts w:ascii="Times New Roman" w:hAnsi="Times New Roman" w:cs="Times New Roman" w:hint="eastAsia"/>
-          <w:b/>
-          <w:color w:val="000000" w:themeColor="text1"/>
-          <w:sz w:val="30"/>
-          <w:szCs w:val="30"/>
-        </w:rPr>
-        <w:t>SQL</w:t>
-      </w:r>
-      <w:r>
-        <w:rPr>
-          <w:rFonts w:ascii="Times New Roman" w:hAnsi="Times New Roman" w:cs="Times New Roman" w:hint="eastAsia"/>
-          <w:b/>
-          <w:color w:val="000000" w:themeColor="text1"/>
-          <w:sz w:val="30"/>
-          <w:szCs w:val="30"/>
-        </w:rPr>
-        <w:t>查询</w:t>
-      </w:r>
-    </w:p>
-    <w:p>
-      <w:pPr>
-        <w:spacing w:line="360" w:lineRule="auto"/>
-        <w:jc w:val="center"/>
-        <w:rPr>
-          <w:rFonts w:ascii="Times New Roman" w:hAnsi="Times New Roman" w:cs="Times New Roman"/>
-          <w:b/>
-          <w:color w:val="000000" w:themeColor="text1"/>
-          <w:sz w:val="30"/>
-          <w:szCs w:val="30"/>
-        </w:rPr>
-      </w:pPr>
-    </w:p>
-    <w:p>
-      <w:pPr>
-        <w:spacing w:line="360" w:lineRule="auto"/>
-        <w:jc w:val="center"/>
-        <w:rPr>
-          <w:rFonts w:ascii="Times New Roman" w:hAnsi="Times New Roman" w:cs="Times New Roman"/>
-          <w:b/>
-          <w:color w:val="000000" w:themeColor="text1"/>
-          <w:sz w:val="30"/>
-          <w:szCs w:val="30"/>
-        </w:rPr>
-      </w:pPr>
-      <w:r>
-        <w:rPr>
-          <w:rFonts w:ascii="Times New Roman" w:hAnsi="Times New Roman" w:cs="Times New Roman" w:hint="eastAsia"/>
-          <w:b/>
-          <w:color w:val="000000" w:themeColor="text1"/>
-          <w:sz w:val="30"/>
-          <w:szCs w:val="30"/>
-        </w:rPr>
-        <w:t>PG-Strom</w:t>
-      </w:r>
-      <w:r>
-        <w:rPr>
-          <w:rFonts w:ascii="Times New Roman" w:hAnsi="Times New Roman" w:cs="Times New Roman" w:hint="eastAsia"/>
-          <w:b/>
-          <w:color w:val="000000" w:themeColor="text1"/>
-          <w:sz w:val="30"/>
-          <w:szCs w:val="30"/>
-        </w:rPr>
-        <w:t>让</w:t>
-      </w:r>
-      <w:r>
-        <w:rPr>
-          <w:rFonts w:ascii="Times New Roman" w:hAnsi="Times New Roman" w:cs="Times New Roman" w:hint="eastAsia"/>
-          <w:b/>
-          <w:color w:val="000000" w:themeColor="text1"/>
-          <w:sz w:val="30"/>
-          <w:szCs w:val="30"/>
-        </w:rPr>
-        <w:t>PostgreSQL</w:t>
-      </w:r>
-      <w:r>
-        <w:rPr>
-          <w:rFonts w:ascii="Times New Roman" w:hAnsi="Times New Roman" w:cs="Times New Roman" w:hint="eastAsia"/>
-          <w:b/>
-          <w:color w:val="000000" w:themeColor="text1"/>
-          <w:sz w:val="30"/>
-          <w:szCs w:val="30"/>
-        </w:rPr>
-        <w:t>查询飞起来</w:t>
-      </w:r>
-    </w:p>
-    <w:p>
-      <w:pPr>
-        <w:spacing w:line="360" w:lineRule="auto"/>
-        <w:jc w:val="right"/>
-        <w:rPr>
-          <w:rFonts w:ascii="Times New Roman" w:hAnsi="Times New Roman" w:cs="Times New Roman" w:hint="eastAsia"/>
-          <w:b/>
-          <w:color w:val="000000" w:themeColor="text1"/>
-          <w:sz w:val="30"/>
-          <w:szCs w:val="30"/>
-        </w:rPr>
-      </w:pPr>
-      <w:r>
-        <w:rPr>
-          <w:rFonts w:ascii="Times New Roman" w:hAnsi="Times New Roman" w:cs="Times New Roman" w:hint="eastAsia"/>
-          <w:b/>
-          <w:color w:val="000000" w:themeColor="text1"/>
-          <w:sz w:val="30"/>
-          <w:szCs w:val="30"/>
-        </w:rPr>
-        <w:t>-----</w:t>
-      </w:r>
-      <w:r>
-        <w:rPr>
-          <w:rFonts w:ascii="Times New Roman" w:hAnsi="Times New Roman" w:cs="Times New Roman" w:hint="eastAsia"/>
-          <w:b/>
-          <w:color w:val="000000" w:themeColor="text1"/>
-          <w:sz w:val="30"/>
-          <w:szCs w:val="30"/>
-        </w:rPr>
-        <w:t>基于</w:t>
-      </w:r>
-      <w:r>
-        <w:rPr>
-          <w:rFonts w:ascii="Times New Roman" w:hAnsi="Times New Roman" w:cs="Times New Roman"/>
-          <w:b/>
-          <w:color w:val="000000" w:themeColor="text1"/>
-          <w:sz w:val="30"/>
-          <w:szCs w:val="30"/>
-        </w:rPr>
-        <w:t>OpenShift-3.10</w:t>
       </w:r>
     </w:p>
     <w:p>
@@ -320,9 +226,28 @@
           <w:sz w:val="30"/>
           <w:szCs w:val="30"/>
         </w:rPr>
-        <w:t>开源</w:t>
-      </w:r>
-      <w:proofErr w:type="gramStart"/>
+        <w:t>开源社区</w:t>
+      </w:r>
+      <w:r>
+        <w:rPr>
+          <w:rFonts w:ascii="Times New Roman" w:eastAsia="宋体" w:hAnsi="Times New Roman" w:cs="Times New Roman" w:hint="eastAsia"/>
+          <w:b/>
+          <w:color w:val="000000" w:themeColor="text1"/>
+          <w:sz w:val="30"/>
+          <w:szCs w:val="30"/>
+        </w:rPr>
+        <w:t>朱君鹏</w:t>
+      </w:r>
+      <w:r>
+        <w:rPr>
+          <w:rFonts w:ascii="Times New Roman" w:eastAsia="宋体" w:hAnsi="Times New Roman" w:cs="Times New Roman" w:hint="eastAsia"/>
+          <w:b/>
+          <w:color w:val="000000" w:themeColor="text1"/>
+          <w:sz w:val="30"/>
+          <w:szCs w:val="30"/>
+        </w:rPr>
+        <w:t>,</w:t>
+      </w:r>
       <w:r>
         <w:rPr>
           <w:rFonts w:ascii="Times New Roman" w:eastAsia="宋体" w:hAnsi="Times New Roman" w:cs="Times New Roman"/>
@@ -331,33 +256,22 @@
           <w:sz w:val="30"/>
           <w:szCs w:val="30"/>
         </w:rPr>
-        <w:t>社区</w:t>
-      </w:r>
-      <w:r>
-        <w:rPr>
-          <w:rFonts w:ascii="Times New Roman" w:eastAsia="宋体" w:hAnsi="Times New Roman" w:cs="Times New Roman" w:hint="eastAsia"/>
+        <w:t>Qinghui.Guo</w:t>
+      </w:r>
+      <w:bookmarkStart w:id="0" w:name="_GoBack"/>
+      <w:bookmarkEnd w:id="0"/>
+    </w:p>
+    <w:p>
+      <w:pPr>
+        <w:spacing w:line="360" w:lineRule="auto"/>
+        <w:rPr>
+          <w:rFonts w:ascii="Times New Roman" w:eastAsia="宋体" w:hAnsi="Times New Roman" w:cs="Times New Roman"/>
           <w:b/>
           <w:color w:val="000000" w:themeColor="text1"/>
           <w:sz w:val="30"/>
           <w:szCs w:val="30"/>
         </w:rPr>
-        <w:t>朱君鹏</w:t>
-      </w:r>
-      <w:proofErr w:type="gramEnd"/>
-    </w:p>
-    <w:p>
-      <w:pPr>
-        <w:spacing w:line="360" w:lineRule="auto"/>
-        <w:rPr>
-          <w:rFonts w:ascii="Times New Roman" w:eastAsia="宋体" w:hAnsi="Times New Roman" w:cs="Times New Roman" w:hint="eastAsia"/>
-          <w:b/>
-          <w:color w:val="000000" w:themeColor="text1"/>
-          <w:sz w:val="30"/>
-          <w:szCs w:val="30"/>
-        </w:rPr>
-      </w:pPr>
-      <w:bookmarkStart w:id="0" w:name="_GoBack"/>
-      <w:bookmarkEnd w:id="0"/>
+      </w:pPr>
     </w:p>
     <w:p>
       <w:pPr>
@@ -896,7 +810,6 @@
       </w:pPr>
       <w:proofErr w:type="spellStart"/>
       <w:r>
-        <w:lastRenderedPageBreak/>
         <w:t>OpenShift</w:t>
       </w:r>
       <w:proofErr w:type="spellEnd"/>
@@ -979,6 +892,7 @@
         <w:rPr>
           <w:rFonts w:hint="eastAsia"/>
         </w:rPr>
+        <w:lastRenderedPageBreak/>
         <w:t>主节点：</w:t>
       </w:r>
       <w:r>
@@ -2004,118 +1918,118 @@
         <w:rPr>
           <w:rFonts w:hint="eastAsia"/>
         </w:rPr>
+        <w:t>可以选择将容器推送到注册表。</w:t>
+      </w:r>
+      <w:r>
+        <w:rPr>
+          <w:rFonts w:hint="eastAsia"/>
+        </w:rPr>
+        <w:t xml:space="preserve"> </w:t>
+      </w:r>
+      <w:proofErr w:type="spellStart"/>
+      <w:r>
+        <w:rPr>
+          <w:rFonts w:hint="eastAsia"/>
+        </w:rPr>
+        <w:t>Skopeo</w:t>
+      </w:r>
+      <w:proofErr w:type="spellEnd"/>
+      <w:r>
+        <w:rPr>
+          <w:rFonts w:hint="eastAsia"/>
+        </w:rPr>
+        <w:t>可以在不从注册表中提取</w:t>
+      </w:r>
+      <w:r>
+        <w:rPr>
+          <w:rFonts w:hint="eastAsia"/>
+        </w:rPr>
+        <w:t>镜像的情况下检查镜像</w:t>
+      </w:r>
+      <w:r>
+        <w:rPr>
+          <w:rFonts w:hint="eastAsia"/>
+        </w:rPr>
+        <w:t>：</w:t>
+      </w:r>
+    </w:p>
+    <w:p>
+      <w:pPr>
+        <w:pStyle w:val="HTML"/>
+        <w:shd w:val="clear" w:color="auto" w:fill="F0F3F5"/>
+        <w:wordWrap w:val="0"/>
+        <w:spacing w:after="150"/>
+        <w:rPr>
+          <w:rFonts w:ascii="Consolas" w:hAnsi="Consolas"/>
+          <w:color w:val="003D6E"/>
+          <w:sz w:val="20"/>
+          <w:szCs w:val="20"/>
+        </w:rPr>
+      </w:pPr>
+      <w:r>
+        <w:rPr>
+          <w:rFonts w:ascii="Consolas" w:hAnsi="Consolas"/>
+          <w:color w:val="003D6E"/>
+          <w:sz w:val="20"/>
+          <w:szCs w:val="20"/>
+        </w:rPr>
+        <w:t xml:space="preserve"># </w:t>
+      </w:r>
+      <w:proofErr w:type="spellStart"/>
+      <w:proofErr w:type="gramStart"/>
+      <w:r>
+        <w:rPr>
+          <w:rFonts w:ascii="Consolas" w:hAnsi="Consolas"/>
+          <w:color w:val="003D6E"/>
+          <w:sz w:val="20"/>
+          <w:szCs w:val="20"/>
+        </w:rPr>
+        <w:t>skopeo</w:t>
+      </w:r>
+      <w:proofErr w:type="spellEnd"/>
+      <w:proofErr w:type="gramEnd"/>
+      <w:r>
+        <w:rPr>
+          <w:rFonts w:ascii="Consolas" w:hAnsi="Consolas"/>
+          <w:color w:val="003D6E"/>
+          <w:sz w:val="20"/>
+          <w:szCs w:val="20"/>
+        </w:rPr>
+        <w:t xml:space="preserve"> inspect  &lt;registry&gt;/&lt;repo&gt;/</w:t>
+      </w:r>
+      <w:proofErr w:type="spellStart"/>
+      <w:r>
+        <w:rPr>
+          <w:rFonts w:ascii="Consolas" w:hAnsi="Consolas"/>
+          <w:color w:val="003D6E"/>
+          <w:sz w:val="20"/>
+          <w:szCs w:val="20"/>
+        </w:rPr>
+        <w:t>pgstrom</w:t>
+      </w:r>
+      <w:proofErr w:type="spellEnd"/>
+    </w:p>
+    <w:p>
+      <w:pPr>
+        <w:pStyle w:val="HTML"/>
+        <w:shd w:val="clear" w:color="auto" w:fill="F0F3F5"/>
+        <w:wordWrap w:val="0"/>
+        <w:spacing w:after="150"/>
+        <w:rPr>
+          <w:rFonts w:ascii="Consolas" w:hAnsi="Consolas"/>
+          <w:color w:val="003D6E"/>
+          <w:sz w:val="20"/>
+          <w:szCs w:val="20"/>
+        </w:rPr>
+      </w:pPr>
+      <w:r>
+        <w:rPr>
+          <w:rFonts w:ascii="Consolas" w:hAnsi="Consolas"/>
+          <w:color w:val="003D6E"/>
+          <w:sz w:val="20"/>
+          <w:szCs w:val="20"/>
+        </w:rPr>
         <w:lastRenderedPageBreak/>
-        <w:t>可以选择将容器推送到注册表。</w:t>
-      </w:r>
-      <w:r>
-        <w:rPr>
-          <w:rFonts w:hint="eastAsia"/>
-        </w:rPr>
-        <w:t xml:space="preserve"> </w:t>
-      </w:r>
-      <w:proofErr w:type="spellStart"/>
-      <w:r>
-        <w:rPr>
-          <w:rFonts w:hint="eastAsia"/>
-        </w:rPr>
-        <w:t>Skopeo</w:t>
-      </w:r>
-      <w:proofErr w:type="spellEnd"/>
-      <w:r>
-        <w:rPr>
-          <w:rFonts w:hint="eastAsia"/>
-        </w:rPr>
-        <w:t>可以在不从注册表中提取</w:t>
-      </w:r>
-      <w:r>
-        <w:rPr>
-          <w:rFonts w:hint="eastAsia"/>
-        </w:rPr>
-        <w:t>镜像的情况下检查镜像</w:t>
-      </w:r>
-      <w:r>
-        <w:rPr>
-          <w:rFonts w:hint="eastAsia"/>
-        </w:rPr>
-        <w:t>：</w:t>
-      </w:r>
-    </w:p>
-    <w:p>
-      <w:pPr>
-        <w:pStyle w:val="HTML"/>
-        <w:shd w:val="clear" w:color="auto" w:fill="F0F3F5"/>
-        <w:wordWrap w:val="0"/>
-        <w:spacing w:after="150"/>
-        <w:rPr>
-          <w:rFonts w:ascii="Consolas" w:hAnsi="Consolas"/>
-          <w:color w:val="003D6E"/>
-          <w:sz w:val="20"/>
-          <w:szCs w:val="20"/>
-        </w:rPr>
-      </w:pPr>
-      <w:r>
-        <w:rPr>
-          <w:rFonts w:ascii="Consolas" w:hAnsi="Consolas"/>
-          <w:color w:val="003D6E"/>
-          <w:sz w:val="20"/>
-          <w:szCs w:val="20"/>
-        </w:rPr>
-        <w:t xml:space="preserve"># </w:t>
-      </w:r>
-      <w:proofErr w:type="spellStart"/>
-      <w:proofErr w:type="gramStart"/>
-      <w:r>
-        <w:rPr>
-          <w:rFonts w:ascii="Consolas" w:hAnsi="Consolas"/>
-          <w:color w:val="003D6E"/>
-          <w:sz w:val="20"/>
-          <w:szCs w:val="20"/>
-        </w:rPr>
-        <w:t>skopeo</w:t>
-      </w:r>
-      <w:proofErr w:type="spellEnd"/>
-      <w:proofErr w:type="gramEnd"/>
-      <w:r>
-        <w:rPr>
-          <w:rFonts w:ascii="Consolas" w:hAnsi="Consolas"/>
-          <w:color w:val="003D6E"/>
-          <w:sz w:val="20"/>
-          <w:szCs w:val="20"/>
-        </w:rPr>
-        <w:t xml:space="preserve"> inspect  &lt;registry&gt;/&lt;repo&gt;/</w:t>
-      </w:r>
-      <w:proofErr w:type="spellStart"/>
-      <w:r>
-        <w:rPr>
-          <w:rFonts w:ascii="Consolas" w:hAnsi="Consolas"/>
-          <w:color w:val="003D6E"/>
-          <w:sz w:val="20"/>
-          <w:szCs w:val="20"/>
-        </w:rPr>
-        <w:t>pgstrom</w:t>
-      </w:r>
-      <w:proofErr w:type="spellEnd"/>
-    </w:p>
-    <w:p>
-      <w:pPr>
-        <w:pStyle w:val="HTML"/>
-        <w:shd w:val="clear" w:color="auto" w:fill="F0F3F5"/>
-        <w:wordWrap w:val="0"/>
-        <w:spacing w:after="150"/>
-        <w:rPr>
-          <w:rFonts w:ascii="Consolas" w:hAnsi="Consolas"/>
-          <w:color w:val="003D6E"/>
-          <w:sz w:val="20"/>
-          <w:szCs w:val="20"/>
-        </w:rPr>
-      </w:pPr>
-      <w:r>
-        <w:rPr>
-          <w:rFonts w:ascii="Consolas" w:hAnsi="Consolas"/>
-          <w:color w:val="003D6E"/>
-          <w:sz w:val="20"/>
-          <w:szCs w:val="20"/>
-        </w:rPr>
         <w:t>{</w:t>
       </w:r>
     </w:p>
@@ -2958,132 +2872,132 @@
           <w:sz w:val="20"/>
           <w:szCs w:val="20"/>
         </w:rPr>
+        <w:t>[</w:t>
+      </w:r>
+      <w:proofErr w:type="spellStart"/>
+      <w:proofErr w:type="gramStart"/>
+      <w:r>
+        <w:rPr>
+          <w:rFonts w:ascii="Consolas" w:hAnsi="Consolas"/>
+          <w:color w:val="003D6E"/>
+          <w:sz w:val="20"/>
+          <w:szCs w:val="20"/>
+        </w:rPr>
+        <w:t>vm</w:t>
+      </w:r>
+      <w:proofErr w:type="spellEnd"/>
+      <w:proofErr w:type="gramEnd"/>
+      <w:r>
+        <w:rPr>
+          <w:rFonts w:ascii="Consolas" w:hAnsi="Consolas"/>
+          <w:color w:val="003D6E"/>
+          <w:sz w:val="20"/>
+          <w:szCs w:val="20"/>
+        </w:rPr>
+        <w:t>]</w:t>
+      </w:r>
+    </w:p>
+    <w:p>
+      <w:pPr>
+        <w:pStyle w:val="HTML"/>
+        <w:shd w:val="clear" w:color="auto" w:fill="F0F3F5"/>
+        <w:wordWrap w:val="0"/>
+        <w:spacing w:after="150"/>
+        <w:rPr>
+          <w:rFonts w:ascii="Consolas" w:hAnsi="Consolas"/>
+          <w:color w:val="003D6E"/>
+          <w:sz w:val="20"/>
+          <w:szCs w:val="20"/>
+        </w:rPr>
+      </w:pPr>
+      <w:proofErr w:type="spellStart"/>
+      <w:r>
+        <w:rPr>
+          <w:rFonts w:ascii="Consolas" w:hAnsi="Consolas"/>
+          <w:color w:val="003D6E"/>
+          <w:sz w:val="20"/>
+          <w:szCs w:val="20"/>
+        </w:rPr>
+        <w:t>transparent_hugepages</w:t>
+      </w:r>
+      <w:proofErr w:type="spellEnd"/>
+      <w:r>
+        <w:rPr>
+          <w:rFonts w:ascii="Consolas" w:hAnsi="Consolas"/>
+          <w:color w:val="003D6E"/>
+          <w:sz w:val="20"/>
+          <w:szCs w:val="20"/>
+        </w:rPr>
+        <w:t>=never</w:t>
+      </w:r>
+    </w:p>
+    <w:p>
+      <w:pPr>
+        <w:pStyle w:val="HTML"/>
+        <w:shd w:val="clear" w:color="auto" w:fill="F0F3F5"/>
+        <w:wordWrap w:val="0"/>
+        <w:spacing w:after="150"/>
+        <w:rPr>
+          <w:rFonts w:ascii="Consolas" w:hAnsi="Consolas"/>
+          <w:color w:val="003D6E"/>
+          <w:sz w:val="20"/>
+          <w:szCs w:val="20"/>
+        </w:rPr>
+      </w:pPr>
+      <w:r>
+        <w:rPr>
+          <w:rFonts w:ascii="Consolas" w:hAnsi="Consolas"/>
+          <w:color w:val="003D6E"/>
+          <w:sz w:val="20"/>
+          <w:szCs w:val="20"/>
+        </w:rPr>
+        <w:t>[</w:t>
+      </w:r>
+      <w:proofErr w:type="spellStart"/>
+      <w:proofErr w:type="gramStart"/>
+      <w:r>
+        <w:rPr>
+          <w:rFonts w:ascii="Consolas" w:hAnsi="Consolas"/>
+          <w:color w:val="003D6E"/>
+          <w:sz w:val="20"/>
+          <w:szCs w:val="20"/>
+        </w:rPr>
+        <w:t>sysctl</w:t>
+      </w:r>
+      <w:proofErr w:type="spellEnd"/>
+      <w:proofErr w:type="gramEnd"/>
+      <w:r>
+        <w:rPr>
+          <w:rFonts w:ascii="Consolas" w:hAnsi="Consolas"/>
+          <w:color w:val="003D6E"/>
+          <w:sz w:val="20"/>
+          <w:szCs w:val="20"/>
+        </w:rPr>
+        <w:t>]</w:t>
+      </w:r>
+    </w:p>
+    <w:p>
+      <w:pPr>
+        <w:pStyle w:val="HTML"/>
+        <w:shd w:val="clear" w:color="auto" w:fill="F0F3F5"/>
+        <w:wordWrap w:val="0"/>
+        <w:spacing w:after="150"/>
+        <w:rPr>
+          <w:rFonts w:ascii="Consolas" w:hAnsi="Consolas"/>
+          <w:color w:val="003D6E"/>
+          <w:sz w:val="20"/>
+          <w:szCs w:val="20"/>
+        </w:rPr>
+      </w:pPr>
+      <w:proofErr w:type="spellStart"/>
+      <w:r>
+        <w:rPr>
+          <w:rFonts w:ascii="Consolas" w:hAnsi="Consolas"/>
+          <w:color w:val="003D6E"/>
+          <w:sz w:val="20"/>
+          <w:szCs w:val="20"/>
+        </w:rPr>
         <w:lastRenderedPageBreak/>
-        <w:t>[</w:t>
-      </w:r>
-      <w:proofErr w:type="spellStart"/>
-      <w:proofErr w:type="gramStart"/>
-      <w:r>
-        <w:rPr>
-          <w:rFonts w:ascii="Consolas" w:hAnsi="Consolas"/>
-          <w:color w:val="003D6E"/>
-          <w:sz w:val="20"/>
-          <w:szCs w:val="20"/>
-        </w:rPr>
-        <w:t>vm</w:t>
-      </w:r>
-      <w:proofErr w:type="spellEnd"/>
-      <w:proofErr w:type="gramEnd"/>
-      <w:r>
-        <w:rPr>
-          <w:rFonts w:ascii="Consolas" w:hAnsi="Consolas"/>
-          <w:color w:val="003D6E"/>
-          <w:sz w:val="20"/>
-          <w:szCs w:val="20"/>
-        </w:rPr>
-        <w:t>]</w:t>
-      </w:r>
-    </w:p>
-    <w:p>
-      <w:pPr>
-        <w:pStyle w:val="HTML"/>
-        <w:shd w:val="clear" w:color="auto" w:fill="F0F3F5"/>
-        <w:wordWrap w:val="0"/>
-        <w:spacing w:after="150"/>
-        <w:rPr>
-          <w:rFonts w:ascii="Consolas" w:hAnsi="Consolas"/>
-          <w:color w:val="003D6E"/>
-          <w:sz w:val="20"/>
-          <w:szCs w:val="20"/>
-        </w:rPr>
-      </w:pPr>
-      <w:proofErr w:type="spellStart"/>
-      <w:r>
-        <w:rPr>
-          <w:rFonts w:ascii="Consolas" w:hAnsi="Consolas"/>
-          <w:color w:val="003D6E"/>
-          <w:sz w:val="20"/>
-          <w:szCs w:val="20"/>
-        </w:rPr>
-        <w:t>transparent_hugepages</w:t>
-      </w:r>
-      <w:proofErr w:type="spellEnd"/>
-      <w:r>
-        <w:rPr>
-          <w:rFonts w:ascii="Consolas" w:hAnsi="Consolas"/>
-          <w:color w:val="003D6E"/>
-          <w:sz w:val="20"/>
-          <w:szCs w:val="20"/>
-        </w:rPr>
-        <w:t>=never</w:t>
-      </w:r>
-    </w:p>
-    <w:p>
-      <w:pPr>
-        <w:pStyle w:val="HTML"/>
-        <w:shd w:val="clear" w:color="auto" w:fill="F0F3F5"/>
-        <w:wordWrap w:val="0"/>
-        <w:spacing w:after="150"/>
-        <w:rPr>
-          <w:rFonts w:ascii="Consolas" w:hAnsi="Consolas"/>
-          <w:color w:val="003D6E"/>
-          <w:sz w:val="20"/>
-          <w:szCs w:val="20"/>
-        </w:rPr>
-      </w:pPr>
-      <w:r>
-        <w:rPr>
-          <w:rFonts w:ascii="Consolas" w:hAnsi="Consolas"/>
-          <w:color w:val="003D6E"/>
-          <w:sz w:val="20"/>
-          <w:szCs w:val="20"/>
-        </w:rPr>
-        <w:t>[</w:t>
-      </w:r>
-      <w:proofErr w:type="spellStart"/>
-      <w:proofErr w:type="gramStart"/>
-      <w:r>
-        <w:rPr>
-          <w:rFonts w:ascii="Consolas" w:hAnsi="Consolas"/>
-          <w:color w:val="003D6E"/>
-          <w:sz w:val="20"/>
-          <w:szCs w:val="20"/>
-        </w:rPr>
-        <w:t>sysctl</w:t>
-      </w:r>
-      <w:proofErr w:type="spellEnd"/>
-      <w:proofErr w:type="gramEnd"/>
-      <w:r>
-        <w:rPr>
-          <w:rFonts w:ascii="Consolas" w:hAnsi="Consolas"/>
-          <w:color w:val="003D6E"/>
-          <w:sz w:val="20"/>
-          <w:szCs w:val="20"/>
-        </w:rPr>
-        <w:t>]</w:t>
-      </w:r>
-    </w:p>
-    <w:p>
-      <w:pPr>
-        <w:pStyle w:val="HTML"/>
-        <w:shd w:val="clear" w:color="auto" w:fill="F0F3F5"/>
-        <w:wordWrap w:val="0"/>
-        <w:spacing w:after="150"/>
-        <w:rPr>
-          <w:rFonts w:ascii="Consolas" w:hAnsi="Consolas"/>
-          <w:color w:val="003D6E"/>
-          <w:sz w:val="20"/>
-          <w:szCs w:val="20"/>
-        </w:rPr>
-      </w:pPr>
-      <w:proofErr w:type="spellStart"/>
-      <w:r>
-        <w:rPr>
-          <w:rFonts w:ascii="Consolas" w:hAnsi="Consolas"/>
-          <w:color w:val="003D6E"/>
-          <w:sz w:val="20"/>
-          <w:szCs w:val="20"/>
-        </w:rPr>
         <w:t>vm.nr_hugepages</w:t>
       </w:r>
       <w:proofErr w:type="spellEnd"/>
@@ -3976,14 +3890,7 @@
         <w:rPr>
           <w:rFonts w:ascii="宋体" w:eastAsia="宋体" w:hAnsi="宋体" w:hint="eastAsia"/>
         </w:rPr>
-        <w:t>PV，如SSD或HDD，并且可以在命名空间中声明。然后，该</w:t>
-      </w:r>
-      <w:r>
-        <w:rPr>
-          <w:rFonts w:ascii="宋体" w:eastAsia="宋体" w:hAnsi="宋体" w:hint="eastAsia"/>
-        </w:rPr>
-        <w:lastRenderedPageBreak/>
-        <w:t>声明可以被pod用作卷。</w:t>
+        <w:t>PV，如SSD或HDD，并且可以在命名空间中声明。然后，该声明可以被pod用作卷。</w:t>
       </w:r>
     </w:p>
     <w:p>
@@ -4027,6 +3934,7 @@
         <w:rPr>
           <w:rFonts w:ascii="宋体" w:eastAsia="宋体" w:hAnsi="宋体" w:hint="eastAsia"/>
         </w:rPr>
+        <w:lastRenderedPageBreak/>
         <w:t>对于这个博客，我创建了一个HDD PV组，其中包含一个保存PostgreSQL数据的磁盘。</w:t>
       </w:r>
     </w:p>
@@ -5595,7 +5503,6 @@
           <w:sz w:val="20"/>
           <w:szCs w:val="20"/>
         </w:rPr>
-        <w:lastRenderedPageBreak/>
         <w:t>shared_buffers</w:t>
       </w:r>
       <w:proofErr w:type="spellEnd"/>
@@ -5751,6 +5658,7 @@
           <w:sz w:val="20"/>
           <w:szCs w:val="20"/>
         </w:rPr>
+        <w:lastRenderedPageBreak/>
         <w:t># Default of 8 is too small, increase it</w:t>
       </w:r>
     </w:p>
@@ -6710,9 +6618,6 @@
       <w:pPr>
         <w:pStyle w:val="2"/>
         <w:spacing w:line="360" w:lineRule="auto"/>
-        <w:rPr>
-          <w:rFonts w:hint="eastAsia"/>
-        </w:rPr>
       </w:pPr>
       <w:r>
         <w:t>R</w:t>

</xml_diff>